<commit_message>
added stakeholders, "added" references
</commit_message>
<xml_diff>
--- a/SRS.docx
+++ b/SRS.docx
@@ -4,27 +4,17 @@
   <w:body>
     <w:p>
       <w:pPr>
-        <w:rPr>
-          <w:lang w:val="en-US"/>
-        </w:rPr>
+        <w:pStyle w:val="berschrift1"/>
       </w:pPr>
       <w:r>
-        <w:rPr>
-          <w:lang w:val="en-US"/>
-        </w:rPr>
         <w:t>Introduction</w:t>
       </w:r>
     </w:p>
     <w:p>
       <w:pPr>
-        <w:rPr>
-          <w:lang w:val="en-US"/>
-        </w:rPr>
+        <w:pStyle w:val="berschrift2"/>
       </w:pPr>
       <w:r>
-        <w:rPr>
-          <w:lang w:val="en-US"/>
-        </w:rPr>
         <w:t>Purpose</w:t>
       </w:r>
     </w:p>
@@ -61,19 +51,19 @@
     </w:p>
     <w:p>
       <w:pPr>
-        <w:rPr>
-          <w:lang w:val="en-US"/>
-        </w:rPr>
+        <w:pStyle w:val="berschrift2"/>
       </w:pPr>
       <w:r>
-        <w:rPr>
-          <w:lang w:val="en-US"/>
-        </w:rPr>
         <w:t>Stakeholders</w:t>
       </w:r>
     </w:p>
     <w:p>
       <w:pPr>
+        <w:pStyle w:val="Listenabsatz"/>
+        <w:numPr>
+          <w:ilvl w:val="0"/>
+          <w:numId w:val="2"/>
+        </w:numPr>
         <w:rPr>
           <w:lang w:val="en-US"/>
         </w:rPr>
@@ -82,6 +72,50 @@
         <w:rPr>
           <w:lang w:val="en-US"/>
         </w:rPr>
+        <w:t>User</w:t>
+      </w:r>
+    </w:p>
+    <w:p>
+      <w:pPr>
+        <w:pStyle w:val="Listenabsatz"/>
+        <w:numPr>
+          <w:ilvl w:val="0"/>
+          <w:numId w:val="2"/>
+        </w:numPr>
+        <w:rPr>
+          <w:lang w:val="en-US"/>
+        </w:rPr>
+      </w:pPr>
+      <w:r>
+        <w:rPr>
+          <w:lang w:val="en-US"/>
+        </w:rPr>
+        <w:t xml:space="preserve">Client </w:t>
+      </w:r>
+    </w:p>
+    <w:p>
+      <w:pPr>
+        <w:pStyle w:val="Listenabsatz"/>
+        <w:numPr>
+          <w:ilvl w:val="0"/>
+          <w:numId w:val="2"/>
+        </w:numPr>
+        <w:rPr>
+          <w:lang w:val="en-US"/>
+        </w:rPr>
+      </w:pPr>
+      <w:r>
+        <w:rPr>
+          <w:lang w:val="en-US"/>
+        </w:rPr>
+        <w:t>Developer</w:t>
+      </w:r>
+    </w:p>
+    <w:p>
+      <w:pPr>
+        <w:pStyle w:val="berschrift2"/>
+      </w:pPr>
+      <w:r>
         <w:t>Definitions</w:t>
       </w:r>
     </w:p>
@@ -110,25 +144,7 @@
               <w:rPr>
                 <w:lang w:val="en-US"/>
               </w:rPr>
-              <w:t xml:space="preserve">Board </w:t>
-            </w:r>
-            <w:r>
-              <w:rPr>
-                <w:lang w:val="en-US"/>
-              </w:rPr>
-              <w:t>/</w:t>
-            </w:r>
-            <w:r>
-              <w:rPr>
-                <w:lang w:val="en-US"/>
-              </w:rPr>
-              <w:t xml:space="preserve"> </w:t>
-            </w:r>
-            <w:r>
-              <w:rPr>
-                <w:lang w:val="en-US"/>
-              </w:rPr>
-              <w:t>Matrix</w:t>
+              <w:t>Board / Matrix</w:t>
             </w:r>
           </w:p>
         </w:tc>
@@ -642,6 +658,9 @@
       </w:pPr>
     </w:p>
     <w:p>
+      <w:pPr>
+        <w:pStyle w:val="berschrift2"/>
+      </w:pPr>
       <w:bookmarkStart w:id="0" w:name="_Toc327454435"/>
       <w:r>
         <w:t>Overview of Document</w:t>
@@ -670,6 +689,7 @@
     <w:p>
       <w:pPr>
         <w:rPr>
+          <w:sz w:val="24"/>
           <w:lang w:val="en-US"/>
         </w:rPr>
       </w:pPr>
@@ -726,15 +746,36 @@
         </w:rPr>
         <w:t>es of the application</w:t>
       </w:r>
+      <w:r>
+        <w:rPr>
+          <w:sz w:val="24"/>
+          <w:lang w:val="en-US"/>
+        </w:rPr>
+        <w:t>.</w:t>
+      </w:r>
+    </w:p>
+    <w:p>
+      <w:pPr>
+        <w:pStyle w:val="berschrift2"/>
+      </w:pPr>
+      <w:r>
+        <w:t>References</w:t>
+      </w:r>
+    </w:p>
+    <w:p>
+      <w:pPr>
+        <w:rPr>
+          <w:lang w:val="en-US"/>
+        </w:rPr>
+      </w:pPr>
+      <w:r>
+        <w:rPr>
+          <w:lang w:val="en-US"/>
+        </w:rPr>
+        <w:t>None atm.</w:t>
+      </w:r>
       <w:bookmarkStart w:id="1" w:name="_GoBack"/>
       <w:bookmarkEnd w:id="1"/>
-      <w:r>
-        <w:rPr>
-          <w:sz w:val="24"/>
-          <w:lang w:val="en-US"/>
-        </w:rPr>
-        <w:t>.</w:t>
-      </w:r>
     </w:p>
     <w:sectPr>
       <w:pgSz w:w="11906" w:h="16838"/>
@@ -841,6 +882,119 @@
       <w:pPr>
         <w:ind w:left="1584" w:hanging="1584"/>
       </w:pPr>
+    </w:lvl>
+  </w:abstractNum>
+  <w:abstractNum w:abstractNumId="1">
+    <w:nsid w:val="0BA5750E"/>
+    <w:multiLevelType w:val="hybridMultilevel"/>
+    <w:tmpl w:val="F57A11B8"/>
+    <w:lvl w:ilvl="0" w:tplc="08070001">
+      <w:start w:val="1"/>
+      <w:numFmt w:val="bullet"/>
+      <w:lvlText w:val=""/>
+      <w:lvlJc w:val="left"/>
+      <w:pPr>
+        <w:ind w:left="720" w:hanging="360"/>
+      </w:pPr>
+      <w:rPr>
+        <w:rFonts w:ascii="Symbol" w:hAnsi="Symbol" w:hint="default"/>
+      </w:rPr>
+    </w:lvl>
+    <w:lvl w:ilvl="1" w:tplc="08070003" w:tentative="1">
+      <w:start w:val="1"/>
+      <w:numFmt w:val="bullet"/>
+      <w:lvlText w:val="o"/>
+      <w:lvlJc w:val="left"/>
+      <w:pPr>
+        <w:ind w:left="1440" w:hanging="360"/>
+      </w:pPr>
+      <w:rPr>
+        <w:rFonts w:ascii="Courier New" w:hAnsi="Courier New" w:cs="Courier New" w:hint="default"/>
+      </w:rPr>
+    </w:lvl>
+    <w:lvl w:ilvl="2" w:tplc="08070005" w:tentative="1">
+      <w:start w:val="1"/>
+      <w:numFmt w:val="bullet"/>
+      <w:lvlText w:val=""/>
+      <w:lvlJc w:val="left"/>
+      <w:pPr>
+        <w:ind w:left="2160" w:hanging="360"/>
+      </w:pPr>
+      <w:rPr>
+        <w:rFonts w:ascii="Wingdings" w:hAnsi="Wingdings" w:hint="default"/>
+      </w:rPr>
+    </w:lvl>
+    <w:lvl w:ilvl="3" w:tplc="08070001" w:tentative="1">
+      <w:start w:val="1"/>
+      <w:numFmt w:val="bullet"/>
+      <w:lvlText w:val=""/>
+      <w:lvlJc w:val="left"/>
+      <w:pPr>
+        <w:ind w:left="2880" w:hanging="360"/>
+      </w:pPr>
+      <w:rPr>
+        <w:rFonts w:ascii="Symbol" w:hAnsi="Symbol" w:hint="default"/>
+      </w:rPr>
+    </w:lvl>
+    <w:lvl w:ilvl="4" w:tplc="08070003" w:tentative="1">
+      <w:start w:val="1"/>
+      <w:numFmt w:val="bullet"/>
+      <w:lvlText w:val="o"/>
+      <w:lvlJc w:val="left"/>
+      <w:pPr>
+        <w:ind w:left="3600" w:hanging="360"/>
+      </w:pPr>
+      <w:rPr>
+        <w:rFonts w:ascii="Courier New" w:hAnsi="Courier New" w:cs="Courier New" w:hint="default"/>
+      </w:rPr>
+    </w:lvl>
+    <w:lvl w:ilvl="5" w:tplc="08070005" w:tentative="1">
+      <w:start w:val="1"/>
+      <w:numFmt w:val="bullet"/>
+      <w:lvlText w:val=""/>
+      <w:lvlJc w:val="left"/>
+      <w:pPr>
+        <w:ind w:left="4320" w:hanging="360"/>
+      </w:pPr>
+      <w:rPr>
+        <w:rFonts w:ascii="Wingdings" w:hAnsi="Wingdings" w:hint="default"/>
+      </w:rPr>
+    </w:lvl>
+    <w:lvl w:ilvl="6" w:tplc="08070001" w:tentative="1">
+      <w:start w:val="1"/>
+      <w:numFmt w:val="bullet"/>
+      <w:lvlText w:val=""/>
+      <w:lvlJc w:val="left"/>
+      <w:pPr>
+        <w:ind w:left="5040" w:hanging="360"/>
+      </w:pPr>
+      <w:rPr>
+        <w:rFonts w:ascii="Symbol" w:hAnsi="Symbol" w:hint="default"/>
+      </w:rPr>
+    </w:lvl>
+    <w:lvl w:ilvl="7" w:tplc="08070003" w:tentative="1">
+      <w:start w:val="1"/>
+      <w:numFmt w:val="bullet"/>
+      <w:lvlText w:val="o"/>
+      <w:lvlJc w:val="left"/>
+      <w:pPr>
+        <w:ind w:left="5760" w:hanging="360"/>
+      </w:pPr>
+      <w:rPr>
+        <w:rFonts w:ascii="Courier New" w:hAnsi="Courier New" w:cs="Courier New" w:hint="default"/>
+      </w:rPr>
+    </w:lvl>
+    <w:lvl w:ilvl="8" w:tplc="08070005" w:tentative="1">
+      <w:start w:val="1"/>
+      <w:numFmt w:val="bullet"/>
+      <w:lvlText w:val=""/>
+      <w:lvlJc w:val="left"/>
+      <w:pPr>
+        <w:ind w:left="6480" w:hanging="360"/>
+      </w:pPr>
+      <w:rPr>
+        <w:rFonts w:ascii="Wingdings" w:hAnsi="Wingdings" w:hint="default"/>
+      </w:rPr>
     </w:lvl>
   </w:abstractNum>
   <w:num w:numId="1">
@@ -872,6 +1026,9 @@
     <w:lvlOverride w:ilvl="8">
       <w:startOverride w:val="1"/>
     </w:lvlOverride>
+  </w:num>
+  <w:num w:numId="2">
+    <w:abstractNumId w:val="1"/>
   </w:num>
 </w:numbering>
 </file>
@@ -1065,7 +1222,6 @@
     <w:basedOn w:val="Standard"/>
     <w:next w:val="Standard"/>
     <w:link w:val="berschrift2Zchn"/>
-    <w:semiHidden/>
     <w:unhideWhenUsed/>
     <w:qFormat/>
     <w:rsid w:val="00C80632"/>
@@ -1092,7 +1248,6 @@
     <w:basedOn w:val="berschrift2"/>
     <w:next w:val="Standard"/>
     <w:link w:val="berschrift3Zchn"/>
-    <w:semiHidden/>
     <w:unhideWhenUsed/>
     <w:qFormat/>
     <w:rsid w:val="00C80632"/>
@@ -1368,7 +1523,6 @@
     <w:name w:val="Überschrift 2 Zchn"/>
     <w:basedOn w:val="Absatz-Standardschriftart"/>
     <w:link w:val="berschrift2"/>
-    <w:semiHidden/>
     <w:rsid w:val="00C80632"/>
     <w:rPr>
       <w:rFonts w:ascii="Times New Roman" w:eastAsia="Times New Roman" w:hAnsi="Times New Roman" w:cs="Times New Roman"/>
@@ -1382,7 +1536,6 @@
     <w:name w:val="Überschrift 3 Zchn"/>
     <w:basedOn w:val="Absatz-Standardschriftart"/>
     <w:link w:val="berschrift3"/>
-    <w:semiHidden/>
     <w:rsid w:val="00C80632"/>
     <w:rPr>
       <w:rFonts w:ascii="Times New Roman" w:eastAsia="Times New Roman" w:hAnsi="Times New Roman" w:cs="Times New Roman"/>
@@ -1474,6 +1627,17 @@
       <w:rFonts w:ascii="Cambria" w:eastAsia="Times New Roman" w:hAnsi="Cambria" w:cs="Times New Roman"/>
       <w:lang w:val="en-US"/>
     </w:rPr>
+  </w:style>
+  <w:style w:type="paragraph" w:styleId="Listenabsatz">
+    <w:name w:val="List Paragraph"/>
+    <w:basedOn w:val="Standard"/>
+    <w:uiPriority w:val="34"/>
+    <w:qFormat/>
+    <w:rsid w:val="0049151D"/>
+    <w:pPr>
+      <w:ind w:left="720"/>
+      <w:contextualSpacing/>
+    </w:pPr>
   </w:style>
 </w:styles>
 </file>
@@ -1667,7 +1831,6 @@
     <w:basedOn w:val="Standard"/>
     <w:next w:val="Standard"/>
     <w:link w:val="berschrift2Zchn"/>
-    <w:semiHidden/>
     <w:unhideWhenUsed/>
     <w:qFormat/>
     <w:rsid w:val="00C80632"/>
@@ -1694,7 +1857,6 @@
     <w:basedOn w:val="berschrift2"/>
     <w:next w:val="Standard"/>
     <w:link w:val="berschrift3Zchn"/>
-    <w:semiHidden/>
     <w:unhideWhenUsed/>
     <w:qFormat/>
     <w:rsid w:val="00C80632"/>
@@ -1970,7 +2132,6 @@
     <w:name w:val="Überschrift 2 Zchn"/>
     <w:basedOn w:val="Absatz-Standardschriftart"/>
     <w:link w:val="berschrift2"/>
-    <w:semiHidden/>
     <w:rsid w:val="00C80632"/>
     <w:rPr>
       <w:rFonts w:ascii="Times New Roman" w:eastAsia="Times New Roman" w:hAnsi="Times New Roman" w:cs="Times New Roman"/>
@@ -1984,7 +2145,6 @@
     <w:name w:val="Überschrift 3 Zchn"/>
     <w:basedOn w:val="Absatz-Standardschriftart"/>
     <w:link w:val="berschrift3"/>
-    <w:semiHidden/>
     <w:rsid w:val="00C80632"/>
     <w:rPr>
       <w:rFonts w:ascii="Times New Roman" w:eastAsia="Times New Roman" w:hAnsi="Times New Roman" w:cs="Times New Roman"/>
@@ -2076,6 +2236,17 @@
       <w:rFonts w:ascii="Cambria" w:eastAsia="Times New Roman" w:hAnsi="Cambria" w:cs="Times New Roman"/>
       <w:lang w:val="en-US"/>
     </w:rPr>
+  </w:style>
+  <w:style w:type="paragraph" w:styleId="Listenabsatz">
+    <w:name w:val="List Paragraph"/>
+    <w:basedOn w:val="Standard"/>
+    <w:uiPriority w:val="34"/>
+    <w:qFormat/>
+    <w:rsid w:val="0049151D"/>
+    <w:pPr>
+      <w:ind w:left="720"/>
+      <w:contextualSpacing/>
+    </w:pPr>
   </w:style>
 </w:styles>
 </file>

</xml_diff>

<commit_message>
added diagram in the srs and added the png to the repo
</commit_message>
<xml_diff>
--- a/SRS.docx
+++ b/SRS.docx
@@ -134,14 +134,7 @@
           <w:sz w:val="36"/>
           <w:szCs w:val="36"/>
         </w:rPr>
-        <w:t xml:space="preserve">Customer: </w:t>
-      </w:r>
-      <w:r>
-        <w:rPr>
-          <w:sz w:val="36"/>
-          <w:szCs w:val="36"/>
-        </w:rPr>
-        <w:t>Andrei Chis</w:t>
+        <w:t>Customer: Andrei Chis</w:t>
       </w:r>
     </w:p>
     <w:p>
@@ -238,13 +231,7 @@
           </w:tcPr>
           <w:p>
             <w:r>
-              <w:t>Revision</w:t>
-            </w:r>
-            <w:r>
-              <w:t xml:space="preserve"> </w:t>
-            </w:r>
-            <w:r>
-              <w:t>Description</w:t>
+              <w:t>Revision Description</w:t>
             </w:r>
           </w:p>
         </w:tc>
@@ -373,10 +360,6 @@
       </w:tr>
     </w:tbl>
     <w:p/>
-    <w:p>
-      <w:bookmarkStart w:id="0" w:name="_GoBack"/>
-      <w:bookmarkEnd w:id="0"/>
-    </w:p>
     <w:p/>
     <w:p/>
     <w:p/>
@@ -384,6 +367,7 @@
     <w:p/>
     <w:p/>
     <w:p/>
+    <w:p/>
     <w:p>
       <w:pPr>
         <w:rPr>
@@ -412,30 +396,16 @@
           <w:sz w:val="36"/>
           <w:szCs w:val="36"/>
         </w:rPr>
-        <w:t xml:space="preserve"> </w:t>
+        <w:t xml:space="preserve"> 02, 2013</w:t>
       </w:r>
       <w:r>
         <w:rPr>
           <w:sz w:val="36"/>
           <w:szCs w:val="36"/>
         </w:rPr>
-        <w:t>02</w:t>
-      </w:r>
-      <w:r>
-        <w:rPr>
-          <w:sz w:val="36"/>
-          <w:szCs w:val="36"/>
-        </w:rPr>
-        <w:t>, 2013</w:t>
-      </w:r>
-      <w:r>
-        <w:rPr>
-          <w:sz w:val="36"/>
-          <w:szCs w:val="36"/>
-        </w:rPr>
         <w:br w:type="page"/>
       </w:r>
-      <w:bookmarkStart w:id="1" w:name="_Toc368482145"/>
+      <w:bookmarkStart w:id="0" w:name="_Toc368482145"/>
     </w:p>
     <w:sdt>
       <w:sdtPr>
@@ -454,6 +424,7 @@
           <w:docPartUnique/>
         </w:docPartObj>
       </w:sdtPr>
+      <w:sdtEndPr/>
       <w:sdtContent>
         <w:p>
           <w:pPr>
@@ -4426,26 +4397,99 @@
         <w:lastRenderedPageBreak/>
         <w:t>Introduction</w:t>
       </w:r>
+      <w:bookmarkEnd w:id="0"/>
+    </w:p>
+    <w:p>
+      <w:pPr>
+        <w:pStyle w:val="berschrift2"/>
+        <w:rPr>
+          <w:rFonts w:asciiTheme="minorHAnsi" w:hAnsiTheme="minorHAnsi" w:cs="Tahoma"/>
+        </w:rPr>
+      </w:pPr>
+      <w:bookmarkStart w:id="1" w:name="_Toc368482146"/>
+      <w:r>
+        <w:rPr>
+          <w:rFonts w:asciiTheme="minorHAnsi" w:hAnsiTheme="minorHAnsi" w:cs="Tahoma"/>
+        </w:rPr>
+        <w:t>Purpose</w:t>
+      </w:r>
       <w:bookmarkEnd w:id="1"/>
     </w:p>
     <w:p>
       <w:pPr>
+        <w:rPr>
+          <w:rFonts w:cs="Tahoma"/>
+          <w:lang w:val="en-US"/>
+        </w:rPr>
+      </w:pPr>
+      <w:r>
+        <w:rPr>
+          <w:rFonts w:cs="Tahoma"/>
+          <w:lang w:val="en-US"/>
+        </w:rPr>
+        <w:t>The reason this document is written, is for the stakeholders and the developers to define an appropriate definition of the Android application “</w:t>
+      </w:r>
+      <w:proofErr w:type="spellStart"/>
+      <w:r>
+        <w:rPr>
+          <w:rFonts w:cs="Tahoma"/>
+          <w:lang w:val="en-US"/>
+        </w:rPr>
+        <w:t>Wordfinder</w:t>
+      </w:r>
+      <w:proofErr w:type="spellEnd"/>
+      <w:r>
+        <w:rPr>
+          <w:rFonts w:cs="Tahoma"/>
+          <w:lang w:val="en-US"/>
+        </w:rPr>
+        <w:t>”. It should declare the application’s purpose and features, including the use</w:t>
+      </w:r>
+      <w:r>
+        <w:rPr>
+          <w:rFonts w:cs="Tahoma"/>
+          <w:lang w:val="en-US"/>
+        </w:rPr>
+        <w:t xml:space="preserve"> </w:t>
+      </w:r>
+      <w:r>
+        <w:rPr>
+          <w:rFonts w:cs="Tahoma"/>
+          <w:lang w:val="en-US"/>
+        </w:rPr>
+        <w:t xml:space="preserve">cases </w:t>
+      </w:r>
+      <w:r>
+        <w:rPr>
+          <w:rFonts w:cs="Tahoma"/>
+          <w:lang w:val="en-US"/>
+        </w:rPr>
+        <w:t>and requirement specifications.</w:t>
+      </w:r>
+    </w:p>
+    <w:p>
+      <w:pPr>
         <w:pStyle w:val="berschrift2"/>
         <w:rPr>
           <w:rFonts w:asciiTheme="minorHAnsi" w:hAnsiTheme="minorHAnsi" w:cs="Tahoma"/>
         </w:rPr>
       </w:pPr>
-      <w:bookmarkStart w:id="2" w:name="_Toc368482146"/>
-      <w:r>
-        <w:rPr>
-          <w:rFonts w:asciiTheme="minorHAnsi" w:hAnsiTheme="minorHAnsi" w:cs="Tahoma"/>
-        </w:rPr>
-        <w:t>Purpose</w:t>
+      <w:bookmarkStart w:id="2" w:name="_Toc368482147"/>
+      <w:r>
+        <w:rPr>
+          <w:rFonts w:asciiTheme="minorHAnsi" w:hAnsiTheme="minorHAnsi" w:cs="Tahoma"/>
+        </w:rPr>
+        <w:t>Stakeholders</w:t>
       </w:r>
       <w:bookmarkEnd w:id="2"/>
     </w:p>
     <w:p>
       <w:pPr>
+        <w:pStyle w:val="Listenabsatz"/>
+        <w:numPr>
+          <w:ilvl w:val="0"/>
+          <w:numId w:val="2"/>
+        </w:numPr>
         <w:rPr>
           <w:rFonts w:cs="Tahoma"/>
           <w:lang w:val="en-US"/>
@@ -4456,44 +4500,47 @@
           <w:rFonts w:cs="Tahoma"/>
           <w:lang w:val="en-US"/>
         </w:rPr>
-        <w:t>The reason this document is written, is for the stakeholders and the developers to define an appropriate definition of the Android application “</w:t>
-      </w:r>
-      <w:proofErr w:type="spellStart"/>
-      <w:r>
+        <w:t>User</w:t>
+      </w:r>
+    </w:p>
+    <w:p>
+      <w:pPr>
+        <w:pStyle w:val="Listenabsatz"/>
+        <w:numPr>
+          <w:ilvl w:val="0"/>
+          <w:numId w:val="2"/>
+        </w:numPr>
         <w:rPr>
           <w:rFonts w:cs="Tahoma"/>
           <w:lang w:val="en-US"/>
         </w:rPr>
-        <w:t>Wordfinder</w:t>
-      </w:r>
-      <w:proofErr w:type="spellEnd"/>
+      </w:pPr>
       <w:r>
         <w:rPr>
           <w:rFonts w:cs="Tahoma"/>
           <w:lang w:val="en-US"/>
         </w:rPr>
-        <w:t>”. It should declare the application’s purpose and features, including the use</w:t>
-      </w:r>
-      <w:r>
+        <w:t xml:space="preserve">Client </w:t>
+      </w:r>
+    </w:p>
+    <w:p>
+      <w:pPr>
+        <w:pStyle w:val="Listenabsatz"/>
+        <w:numPr>
+          <w:ilvl w:val="0"/>
+          <w:numId w:val="2"/>
+        </w:numPr>
         <w:rPr>
           <w:rFonts w:cs="Tahoma"/>
           <w:lang w:val="en-US"/>
         </w:rPr>
-        <w:t xml:space="preserve"> </w:t>
-      </w:r>
+      </w:pPr>
       <w:r>
         <w:rPr>
           <w:rFonts w:cs="Tahoma"/>
           <w:lang w:val="en-US"/>
         </w:rPr>
-        <w:t xml:space="preserve">cases </w:t>
-      </w:r>
-      <w:r>
-        <w:rPr>
-          <w:rFonts w:cs="Tahoma"/>
-          <w:lang w:val="en-US"/>
-        </w:rPr>
-        <w:t>and requirement specifications.</w:t>
+        <w:t>Developer</w:t>
       </w:r>
     </w:p>
     <w:p>
@@ -4503,90 +4550,14 @@
           <w:rFonts w:asciiTheme="minorHAnsi" w:hAnsiTheme="minorHAnsi" w:cs="Tahoma"/>
         </w:rPr>
       </w:pPr>
-      <w:bookmarkStart w:id="3" w:name="_Toc368482147"/>
-      <w:r>
-        <w:rPr>
-          <w:rFonts w:asciiTheme="minorHAnsi" w:hAnsiTheme="minorHAnsi" w:cs="Tahoma"/>
-        </w:rPr>
-        <w:t>Stakeholders</w:t>
+      <w:bookmarkStart w:id="3" w:name="_Toc368482148"/>
+      <w:r>
+        <w:rPr>
+          <w:rFonts w:asciiTheme="minorHAnsi" w:hAnsiTheme="minorHAnsi" w:cs="Tahoma"/>
+        </w:rPr>
+        <w:t>Definitions</w:t>
       </w:r>
       <w:bookmarkEnd w:id="3"/>
-    </w:p>
-    <w:p>
-      <w:pPr>
-        <w:pStyle w:val="Listenabsatz"/>
-        <w:numPr>
-          <w:ilvl w:val="0"/>
-          <w:numId w:val="2"/>
-        </w:numPr>
-        <w:rPr>
-          <w:rFonts w:cs="Tahoma"/>
-          <w:lang w:val="en-US"/>
-        </w:rPr>
-      </w:pPr>
-      <w:r>
-        <w:rPr>
-          <w:rFonts w:cs="Tahoma"/>
-          <w:lang w:val="en-US"/>
-        </w:rPr>
-        <w:t>User</w:t>
-      </w:r>
-    </w:p>
-    <w:p>
-      <w:pPr>
-        <w:pStyle w:val="Listenabsatz"/>
-        <w:numPr>
-          <w:ilvl w:val="0"/>
-          <w:numId w:val="2"/>
-        </w:numPr>
-        <w:rPr>
-          <w:rFonts w:cs="Tahoma"/>
-          <w:lang w:val="en-US"/>
-        </w:rPr>
-      </w:pPr>
-      <w:r>
-        <w:rPr>
-          <w:rFonts w:cs="Tahoma"/>
-          <w:lang w:val="en-US"/>
-        </w:rPr>
-        <w:t xml:space="preserve">Client </w:t>
-      </w:r>
-    </w:p>
-    <w:p>
-      <w:pPr>
-        <w:pStyle w:val="Listenabsatz"/>
-        <w:numPr>
-          <w:ilvl w:val="0"/>
-          <w:numId w:val="2"/>
-        </w:numPr>
-        <w:rPr>
-          <w:rFonts w:cs="Tahoma"/>
-          <w:lang w:val="en-US"/>
-        </w:rPr>
-      </w:pPr>
-      <w:r>
-        <w:rPr>
-          <w:rFonts w:cs="Tahoma"/>
-          <w:lang w:val="en-US"/>
-        </w:rPr>
-        <w:t>Developer</w:t>
-      </w:r>
-    </w:p>
-    <w:p>
-      <w:pPr>
-        <w:pStyle w:val="berschrift2"/>
-        <w:rPr>
-          <w:rFonts w:asciiTheme="minorHAnsi" w:hAnsiTheme="minorHAnsi" w:cs="Tahoma"/>
-        </w:rPr>
-      </w:pPr>
-      <w:bookmarkStart w:id="4" w:name="_Toc368482148"/>
-      <w:r>
-        <w:rPr>
-          <w:rFonts w:asciiTheme="minorHAnsi" w:hAnsiTheme="minorHAnsi" w:cs="Tahoma"/>
-        </w:rPr>
-        <w:t>Definitions</w:t>
-      </w:r>
-      <w:bookmarkEnd w:id="4"/>
     </w:p>
     <w:tbl>
       <w:tblPr>
@@ -5203,16 +5174,16 @@
           <w:rFonts w:asciiTheme="minorHAnsi" w:hAnsiTheme="minorHAnsi" w:cs="Tahoma"/>
         </w:rPr>
       </w:pPr>
-      <w:bookmarkStart w:id="5" w:name="_Toc327454435"/>
-      <w:bookmarkStart w:id="6" w:name="_Toc368482149"/>
+      <w:bookmarkStart w:id="4" w:name="_Toc327454435"/>
+      <w:bookmarkStart w:id="5" w:name="_Toc368482149"/>
       <w:r>
         <w:rPr>
           <w:rFonts w:asciiTheme="minorHAnsi" w:hAnsiTheme="minorHAnsi" w:cs="Tahoma"/>
         </w:rPr>
         <w:t>Overview of Document</w:t>
       </w:r>
+      <w:bookmarkEnd w:id="4"/>
       <w:bookmarkEnd w:id="5"/>
-      <w:bookmarkEnd w:id="6"/>
     </w:p>
     <w:p>
       <w:pPr>
@@ -5306,14 +5277,14 @@
           <w:rFonts w:asciiTheme="minorHAnsi" w:hAnsiTheme="minorHAnsi"/>
         </w:rPr>
       </w:pPr>
-      <w:bookmarkStart w:id="7" w:name="_Toc368482150"/>
+      <w:bookmarkStart w:id="6" w:name="_Toc368482150"/>
       <w:r>
         <w:rPr>
           <w:rFonts w:asciiTheme="minorHAnsi" w:hAnsiTheme="minorHAnsi"/>
         </w:rPr>
         <w:t>References</w:t>
       </w:r>
-      <w:bookmarkEnd w:id="7"/>
+      <w:bookmarkEnd w:id="6"/>
     </w:p>
     <w:p>
       <w:pPr>
@@ -5350,7 +5321,7 @@
           <w:rFonts w:asciiTheme="minorHAnsi" w:hAnsiTheme="minorHAnsi"/>
         </w:rPr>
       </w:pPr>
-      <w:bookmarkStart w:id="8" w:name="_Toc368482151"/>
+      <w:bookmarkStart w:id="7" w:name="_Toc368482151"/>
       <w:r>
         <w:rPr>
           <w:rFonts w:asciiTheme="minorHAnsi" w:hAnsiTheme="minorHAnsi"/>
@@ -5358,10 +5329,102 @@
         <w:lastRenderedPageBreak/>
         <w:t>Overall description</w:t>
       </w:r>
+      <w:bookmarkEnd w:id="7"/>
+    </w:p>
+    <w:p>
+      <w:pPr>
+        <w:pStyle w:val="berschrift2"/>
+        <w:rPr>
+          <w:rFonts w:asciiTheme="minorHAnsi" w:hAnsiTheme="minorHAnsi"/>
+          <w:sz w:val="32"/>
+        </w:rPr>
+      </w:pPr>
+      <w:r>
+        <w:rPr>
+          <w:rFonts w:asciiTheme="minorHAnsi" w:hAnsiTheme="minorHAnsi"/>
+          <w:sz w:val="32"/>
+        </w:rPr>
+        <w:t>Diagram</w:t>
+      </w:r>
+      <w:bookmarkStart w:id="8" w:name="_GoBack"/>
+      <w:r>
+        <w:rPr>
+          <w:rFonts w:asciiTheme="minorHAnsi" w:hAnsiTheme="minorHAnsi"/>
+          <w:noProof/>
+          <w:sz w:val="32"/>
+          <w:lang w:val="de-CH" w:eastAsia="de-CH"/>
+        </w:rPr>
+        <w:drawing>
+          <wp:inline distT="0" distB="0" distL="0" distR="0">
+            <wp:extent cx="5734050" cy="6124575"/>
+            <wp:effectExtent l="0" t="0" r="0" b="9525"/>
+            <wp:docPr id="1" name="Grafik 1" descr="C:\Users\Tim\Downloads\img.Diagram.png"/>
+            <wp:cNvGraphicFramePr>
+              <a:graphicFrameLocks xmlns:a="http://schemas.openxmlformats.org/drawingml/2006/main" noChangeAspect="1"/>
+            </wp:cNvGraphicFramePr>
+            <a:graphic xmlns:a="http://schemas.openxmlformats.org/drawingml/2006/main">
+              <a:graphicData uri="http://schemas.openxmlformats.org/drawingml/2006/picture">
+                <pic:pic xmlns:pic="http://schemas.openxmlformats.org/drawingml/2006/picture">
+                  <pic:nvPicPr>
+                    <pic:cNvPr id="0" name="Picture 1" descr="C:\Users\Tim\Downloads\img.Diagram.png"/>
+                    <pic:cNvPicPr>
+                      <a:picLocks noChangeAspect="1" noChangeArrowheads="1"/>
+                    </pic:cNvPicPr>
+                  </pic:nvPicPr>
+                  <pic:blipFill>
+                    <a:blip r:embed="rId9">
+                      <a:extLst>
+                        <a:ext uri="{28A0092B-C50C-407E-A947-70E740481C1C}">
+                          <a14:useLocalDpi xmlns:a14="http://schemas.microsoft.com/office/drawing/2010/main" val="0"/>
+                        </a:ext>
+                      </a:extLst>
+                    </a:blip>
+                    <a:srcRect/>
+                    <a:stretch>
+                      <a:fillRect/>
+                    </a:stretch>
+                  </pic:blipFill>
+                  <pic:spPr bwMode="auto">
+                    <a:xfrm>
+                      <a:off x="0" y="0"/>
+                      <a:ext cx="5734050" cy="6124575"/>
+                    </a:xfrm>
+                    <a:prstGeom prst="rect">
+                      <a:avLst/>
+                    </a:prstGeom>
+                    <a:noFill/>
+                    <a:ln>
+                      <a:noFill/>
+                    </a:ln>
+                  </pic:spPr>
+                </pic:pic>
+              </a:graphicData>
+            </a:graphic>
+          </wp:inline>
+        </w:drawing>
+      </w:r>
       <w:bookmarkEnd w:id="8"/>
     </w:p>
     <w:p>
       <w:pPr>
+        <w:spacing w:after="200"/>
+        <w:rPr>
+          <w:rFonts w:eastAsia="Times New Roman" w:cs="Times New Roman"/>
+          <w:b/>
+          <w:sz w:val="32"/>
+          <w:szCs w:val="28"/>
+          <w:lang w:val="en-US"/>
+        </w:rPr>
+      </w:pPr>
+      <w:r>
+        <w:rPr>
+          <w:sz w:val="32"/>
+        </w:rPr>
+        <w:br w:type="page"/>
+      </w:r>
+    </w:p>
+    <w:p>
+      <w:pPr>
         <w:pStyle w:val="berschrift2"/>
         <w:rPr>
           <w:rFonts w:asciiTheme="minorHAnsi" w:hAnsiTheme="minorHAnsi"/>
@@ -5372,6 +5435,7 @@
         <w:rPr>
           <w:rFonts w:asciiTheme="minorHAnsi" w:hAnsiTheme="minorHAnsi"/>
         </w:rPr>
+        <w:lastRenderedPageBreak/>
         <w:t>Use cases</w:t>
       </w:r>
       <w:bookmarkEnd w:id="9"/>
@@ -6069,39 +6133,39 @@
         <w:rPr>
           <w:lang w:val="en-US"/>
         </w:rPr>
+        <w:t>Trigger</w:t>
+      </w:r>
+    </w:p>
+    <w:p>
+      <w:pPr>
+        <w:pStyle w:val="Listenabsatz"/>
+        <w:numPr>
+          <w:ilvl w:val="0"/>
+          <w:numId w:val="4"/>
+        </w:numPr>
+        <w:rPr>
+          <w:lang w:val="en-US"/>
+        </w:rPr>
+      </w:pPr>
+      <w:r>
+        <w:rPr>
+          <w:lang w:val="en-US"/>
+        </w:rPr>
+        <w:t>Presses the 'Tutorial' button in the main screen</w:t>
+      </w:r>
+    </w:p>
+    <w:p>
+      <w:pPr>
+        <w:rPr>
+          <w:lang w:val="fr-CH"/>
+        </w:rPr>
+      </w:pPr>
+      <w:proofErr w:type="spellStart"/>
+      <w:r>
+        <w:rPr>
+          <w:lang w:val="fr-CH"/>
+        </w:rPr>
         <w:lastRenderedPageBreak/>
-        <w:t>Trigger</w:t>
-      </w:r>
-    </w:p>
-    <w:p>
-      <w:pPr>
-        <w:pStyle w:val="Listenabsatz"/>
-        <w:numPr>
-          <w:ilvl w:val="0"/>
-          <w:numId w:val="4"/>
-        </w:numPr>
-        <w:rPr>
-          <w:lang w:val="en-US"/>
-        </w:rPr>
-      </w:pPr>
-      <w:r>
-        <w:rPr>
-          <w:lang w:val="en-US"/>
-        </w:rPr>
-        <w:t>Presses the 'Tutorial' button in the main screen</w:t>
-      </w:r>
-    </w:p>
-    <w:p>
-      <w:pPr>
-        <w:rPr>
-          <w:lang w:val="fr-CH"/>
-        </w:rPr>
-      </w:pPr>
-      <w:proofErr w:type="spellStart"/>
-      <w:r>
-        <w:rPr>
-          <w:lang w:val="fr-CH"/>
-        </w:rPr>
         <w:t>Pre-Conditions</w:t>
       </w:r>
       <w:proofErr w:type="spellEnd"/>
@@ -6702,40 +6766,40 @@
         <w:rPr>
           <w:lang w:val="en-US"/>
         </w:rPr>
+        <w:t>Bob is presented with an option to view his ('personal') or the friend's ('friends') scores</w:t>
+      </w:r>
+    </w:p>
+    <w:p>
+      <w:pPr>
+        <w:pStyle w:val="Listenabsatz"/>
+        <w:numPr>
+          <w:ilvl w:val="0"/>
+          <w:numId w:val="12"/>
+        </w:numPr>
+        <w:ind w:left="720"/>
+        <w:rPr>
+          <w:lang w:val="en-US"/>
+        </w:rPr>
+      </w:pPr>
+      <w:r>
+        <w:rPr>
+          <w:lang w:val="en-US"/>
+        </w:rPr>
+        <w:t>Bob selects an option:</w:t>
+      </w:r>
+    </w:p>
+    <w:p>
+      <w:pPr>
+        <w:ind w:firstLine="708"/>
+        <w:rPr>
+          <w:lang w:val="en-US"/>
+        </w:rPr>
+      </w:pPr>
+      <w:r>
+        <w:rPr>
+          <w:lang w:val="en-US"/>
+        </w:rPr>
         <w:lastRenderedPageBreak/>
-        <w:t>Bob is presented with an option to view his ('personal') or the friend's ('friends') scores</w:t>
-      </w:r>
-    </w:p>
-    <w:p>
-      <w:pPr>
-        <w:pStyle w:val="Listenabsatz"/>
-        <w:numPr>
-          <w:ilvl w:val="0"/>
-          <w:numId w:val="12"/>
-        </w:numPr>
-        <w:ind w:left="720"/>
-        <w:rPr>
-          <w:lang w:val="en-US"/>
-        </w:rPr>
-      </w:pPr>
-      <w:r>
-        <w:rPr>
-          <w:lang w:val="en-US"/>
-        </w:rPr>
-        <w:t>Bob selects an option:</w:t>
-      </w:r>
-    </w:p>
-    <w:p>
-      <w:pPr>
-        <w:ind w:firstLine="708"/>
-        <w:rPr>
-          <w:lang w:val="en-US"/>
-        </w:rPr>
-      </w:pPr>
-      <w:r>
-        <w:rPr>
-          <w:lang w:val="en-US"/>
-        </w:rPr>
         <w:t>a)</w:t>
       </w:r>
       <w:r>
@@ -7458,43 +7522,43 @@
         <w:rPr>
           <w:lang w:val="en-US"/>
         </w:rPr>
+        <w:t>The board is loaded</w:t>
+      </w:r>
+    </w:p>
+    <w:p>
+      <w:pPr>
+        <w:pStyle w:val="Listenabsatz"/>
+        <w:numPr>
+          <w:ilvl w:val="0"/>
+          <w:numId w:val="16"/>
+        </w:numPr>
+        <w:rPr>
+          <w:lang w:val="en-US"/>
+        </w:rPr>
+      </w:pPr>
+      <w:r>
+        <w:rPr>
+          <w:lang w:val="en-US"/>
+        </w:rPr>
+        <w:t>The board's dictionary is loaded</w:t>
+      </w:r>
+    </w:p>
+    <w:p>
+      <w:pPr>
+        <w:pStyle w:val="Listenabsatz"/>
+        <w:numPr>
+          <w:ilvl w:val="0"/>
+          <w:numId w:val="16"/>
+        </w:numPr>
+        <w:rPr>
+          <w:lang w:val="en-US"/>
+        </w:rPr>
+      </w:pPr>
+      <w:r>
+        <w:rPr>
+          <w:lang w:val="en-US"/>
+        </w:rPr>
         <w:lastRenderedPageBreak/>
-        <w:t>The board is loaded</w:t>
-      </w:r>
-    </w:p>
-    <w:p>
-      <w:pPr>
-        <w:pStyle w:val="Listenabsatz"/>
-        <w:numPr>
-          <w:ilvl w:val="0"/>
-          <w:numId w:val="16"/>
-        </w:numPr>
-        <w:rPr>
-          <w:lang w:val="en-US"/>
-        </w:rPr>
-      </w:pPr>
-      <w:r>
-        <w:rPr>
-          <w:lang w:val="en-US"/>
-        </w:rPr>
-        <w:t>The board's dictionary is loaded</w:t>
-      </w:r>
-    </w:p>
-    <w:p>
-      <w:pPr>
-        <w:pStyle w:val="Listenabsatz"/>
-        <w:numPr>
-          <w:ilvl w:val="0"/>
-          <w:numId w:val="16"/>
-        </w:numPr>
-        <w:rPr>
-          <w:lang w:val="en-US"/>
-        </w:rPr>
-      </w:pPr>
-      <w:r>
-        <w:rPr>
-          <w:lang w:val="en-US"/>
-        </w:rPr>
         <w:t>The game is generated. The loaded board is used instead of a newly generated one</w:t>
       </w:r>
     </w:p>
@@ -8142,6 +8206,7 @@
         <w:rPr>
           <w:lang w:val="en-US"/>
         </w:rPr>
+        <w:lastRenderedPageBreak/>
         <w:t>The Device is not connected to the internet</w:t>
       </w:r>
     </w:p>
@@ -19469,7 +19534,7 @@
 </file>
 
 <file path=customXml/itemProps1.xml><?xml version="1.0" encoding="utf-8"?>
-<ds:datastoreItem xmlns:ds="http://schemas.openxmlformats.org/officeDocument/2006/customXml" ds:itemID="{728D1F51-2AFD-4F08-A3D5-86E2B8EA0F4C}">
+<ds:datastoreItem xmlns:ds="http://schemas.openxmlformats.org/officeDocument/2006/customXml" ds:itemID="{C71A223B-1C58-4D9B-BFC1-A6A177515D3D}">
   <ds:schemaRefs>
     <ds:schemaRef ds:uri="http://schemas.openxmlformats.org/officeDocument/2006/bibliography"/>
   </ds:schemaRefs>

</xml_diff>